<commit_message>
switch default & fill in assignment sheet
</commit_message>
<xml_diff>
--- a/CSET1200-Ch04Worksheet.docx
+++ b/CSET1200-Ch04Worksheet.docx
@@ -715,71 +715,34 @@
           <w:p>
             <w:pPr>
               <w:rPr>
-                <w:i/>
-              </w:rPr>
-            </w:pPr>
-            <w:r>
-              <w:rPr>
-                <w:i/>
-              </w:rPr>
-              <w:t>(Describe the problem including input and output in your own words.)</w:t>
-            </w:r>
-          </w:p>
-          <w:p>
-            <w:pPr>
-              <w:rPr>
-                <w:i/>
+                <w:iCs/>
               </w:rPr>
             </w:pPr>
           </w:p>
           <w:p>
             <w:pPr>
               <w:rPr>
-                <w:i/>
+                <w:iCs/>
               </w:rPr>
             </w:pPr>
-          </w:p>
-          <w:p>
-            <w:pPr>
-              <w:rPr>
-                <w:i/>
-              </w:rPr>
-            </w:pPr>
-          </w:p>
-          <w:p>
-            <w:pPr>
-              <w:rPr>
-                <w:i/>
-              </w:rPr>
-            </w:pPr>
-          </w:p>
-          <w:p>
-            <w:pPr>
-              <w:rPr>
-                <w:i/>
-              </w:rPr>
-            </w:pPr>
-          </w:p>
-          <w:p>
-            <w:pPr>
-              <w:rPr>
-                <w:i/>
-              </w:rPr>
-            </w:pPr>
-          </w:p>
-          <w:p>
-            <w:pPr>
-              <w:rPr>
-                <w:i/>
-              </w:rPr>
-            </w:pPr>
-          </w:p>
-          <w:p>
-            <w:pPr>
-              <w:rPr>
-                <w:i/>
-              </w:rPr>
-            </w:pPr>
+            <w:r>
+              <w:rPr>
+                <w:iCs/>
+              </w:rPr>
+              <w:t xml:space="preserve">Convert </w:t>
+            </w:r>
+            <w:r>
+              <w:rPr>
+                <w:iCs/>
+              </w:rPr>
+              <w:t xml:space="preserve">a given alphabetical character to its corresponding </w:t>
+            </w:r>
+            <w:r>
+              <w:rPr>
+                <w:iCs/>
+              </w:rPr>
+              <w:t>number.</w:t>
+            </w:r>
           </w:p>
           <w:p>
             <w:pPr>
@@ -842,89 +805,25 @@
                 <w:i/>
               </w:rPr>
             </w:pPr>
-            <w:r>
-              <w:rPr>
-                <w:i/>
-              </w:rPr>
-              <w:t>(Describe the major steps for solving the problem.)</w:t>
-            </w:r>
           </w:p>
           <w:p>
             <w:pPr>
               <w:rPr>
-                <w:i/>
+                <w:iCs/>
               </w:rPr>
             </w:pPr>
-          </w:p>
-          <w:p>
-            <w:pPr>
-              <w:rPr>
-                <w:i/>
-              </w:rPr>
-            </w:pPr>
-          </w:p>
-          <w:p>
-            <w:pPr>
-              <w:rPr>
-                <w:i/>
-              </w:rPr>
-            </w:pPr>
-          </w:p>
-          <w:p>
-            <w:pPr>
-              <w:rPr>
-                <w:i/>
-              </w:rPr>
-            </w:pPr>
-          </w:p>
-          <w:p>
-            <w:pPr>
-              <w:rPr>
-                <w:i/>
-              </w:rPr>
-            </w:pPr>
-          </w:p>
-          <w:p>
-            <w:pPr>
-              <w:rPr>
-                <w:i/>
-              </w:rPr>
-            </w:pPr>
-          </w:p>
-          <w:p>
-            <w:pPr>
-              <w:rPr>
-                <w:i/>
-              </w:rPr>
-            </w:pPr>
-          </w:p>
-          <w:p>
-            <w:pPr>
-              <w:rPr>
-                <w:i/>
-              </w:rPr>
-            </w:pPr>
-          </w:p>
-          <w:p>
-            <w:pPr>
-              <w:rPr>
-                <w:i/>
-              </w:rPr>
-            </w:pPr>
-          </w:p>
-          <w:p>
-            <w:pPr>
-              <w:rPr>
-                <w:i/>
-              </w:rPr>
-            </w:pPr>
-          </w:p>
-          <w:p>
-            <w:pPr>
-              <w:rPr>
-                <w:i/>
-              </w:rPr>
-            </w:pPr>
+            <w:r>
+              <w:rPr>
+                <w:iCs/>
+              </w:rPr>
+              <w:t xml:space="preserve">Read input from user. Match given character to </w:t>
+            </w:r>
+            <w:r>
+              <w:rPr>
+                <w:iCs/>
+              </w:rPr>
+              <w:t>desired output. Report resulting number.</w:t>
+            </w:r>
           </w:p>
           <w:p>
             <w:pPr>
@@ -1001,27 +900,669 @@
           <w:p>
             <w:pPr>
               <w:rPr>
+                <w:rFonts w:ascii="Courier New" w:hAnsi="Courier New" w:cs="Courier New"/>
+                <w:sz w:val="20"/>
+                <w:szCs w:val="20"/>
+              </w:rPr>
+            </w:pPr>
+            <w:r>
+              <w:rPr>
+                <w:rFonts w:ascii="Courier New" w:hAnsi="Courier New" w:cs="Courier New"/>
+                <w:sz w:val="20"/>
+                <w:szCs w:val="20"/>
+              </w:rPr>
+              <w:t xml:space="preserve">import </w:t>
+            </w:r>
+            <w:proofErr w:type="spellStart"/>
+            <w:r>
+              <w:rPr>
+                <w:rFonts w:ascii="Courier New" w:hAnsi="Courier New" w:cs="Courier New"/>
+                <w:sz w:val="20"/>
+                <w:szCs w:val="20"/>
+              </w:rPr>
+              <w:t>java.util.Scanner</w:t>
+            </w:r>
+            <w:proofErr w:type="spellEnd"/>
+            <w:r>
+              <w:rPr>
+                <w:rFonts w:ascii="Courier New" w:hAnsi="Courier New" w:cs="Courier New"/>
+                <w:sz w:val="20"/>
+                <w:szCs w:val="20"/>
+              </w:rPr>
+              <w:t>;</w:t>
+            </w:r>
+            <w:r>
+              <w:rPr>
+                <w:rFonts w:ascii="Courier New" w:hAnsi="Courier New" w:cs="Courier New"/>
+                <w:sz w:val="20"/>
+                <w:szCs w:val="20"/>
+              </w:rPr>
+              <w:br/>
+            </w:r>
+            <w:r>
+              <w:rPr>
+                <w:rFonts w:ascii="Courier New" w:hAnsi="Courier New" w:cs="Courier New"/>
+                <w:sz w:val="20"/>
+                <w:szCs w:val="20"/>
+              </w:rPr>
+              <w:br/>
+              <w:t>public class Main {</w:t>
+            </w:r>
+            <w:r>
+              <w:rPr>
+                <w:rFonts w:ascii="Courier New" w:hAnsi="Courier New" w:cs="Courier New"/>
+                <w:sz w:val="20"/>
+                <w:szCs w:val="20"/>
+              </w:rPr>
+              <w:br/>
+              <w:t xml:space="preserve">    public static void main(String[] </w:t>
+            </w:r>
+            <w:proofErr w:type="spellStart"/>
+            <w:r>
+              <w:rPr>
+                <w:rFonts w:ascii="Courier New" w:hAnsi="Courier New" w:cs="Courier New"/>
+                <w:sz w:val="20"/>
+                <w:szCs w:val="20"/>
+              </w:rPr>
+              <w:t>args</w:t>
+            </w:r>
+            <w:proofErr w:type="spellEnd"/>
+            <w:r>
+              <w:rPr>
+                <w:rFonts w:ascii="Courier New" w:hAnsi="Courier New" w:cs="Courier New"/>
+                <w:sz w:val="20"/>
+                <w:szCs w:val="20"/>
+              </w:rPr>
+              <w:t>) {</w:t>
+            </w:r>
+            <w:r>
+              <w:rPr>
+                <w:rFonts w:ascii="Courier New" w:hAnsi="Courier New" w:cs="Courier New"/>
+                <w:sz w:val="20"/>
+                <w:szCs w:val="20"/>
+              </w:rPr>
+              <w:br/>
+              <w:t xml:space="preserve">        </w:t>
+            </w:r>
+            <w:proofErr w:type="spellStart"/>
+            <w:r>
+              <w:rPr>
+                <w:rFonts w:ascii="Courier New" w:hAnsi="Courier New" w:cs="Courier New"/>
+                <w:sz w:val="20"/>
+                <w:szCs w:val="20"/>
+              </w:rPr>
+              <w:t>System.</w:t>
+            </w:r>
+            <w:r>
+              <w:rPr>
+                <w:rFonts w:ascii="Courier New" w:hAnsi="Courier New" w:cs="Courier New"/>
                 <w:i/>
+                <w:iCs/>
+                <w:sz w:val="20"/>
+                <w:szCs w:val="20"/>
+              </w:rPr>
+              <w:t>out</w:t>
+            </w:r>
+            <w:r>
+              <w:rPr>
+                <w:rFonts w:ascii="Courier New" w:hAnsi="Courier New" w:cs="Courier New"/>
+                <w:sz w:val="20"/>
+                <w:szCs w:val="20"/>
+              </w:rPr>
+              <w:t>.println</w:t>
+            </w:r>
+            <w:proofErr w:type="spellEnd"/>
+            <w:r>
+              <w:rPr>
+                <w:rFonts w:ascii="Courier New" w:hAnsi="Courier New" w:cs="Courier New"/>
+                <w:sz w:val="20"/>
+                <w:szCs w:val="20"/>
+              </w:rPr>
+              <w:t xml:space="preserve">("Enter </w:t>
+            </w:r>
+            <w:proofErr w:type="spellStart"/>
+            <w:r>
+              <w:rPr>
+                <w:rFonts w:ascii="Courier New" w:hAnsi="Courier New" w:cs="Courier New"/>
+                <w:sz w:val="20"/>
+                <w:szCs w:val="20"/>
+              </w:rPr>
+              <w:t>a</w:t>
+            </w:r>
+            <w:proofErr w:type="spellEnd"/>
+            <w:r>
+              <w:rPr>
+                <w:rFonts w:ascii="Courier New" w:hAnsi="Courier New" w:cs="Courier New"/>
+                <w:sz w:val="20"/>
+                <w:szCs w:val="20"/>
+              </w:rPr>
+              <w:t xml:space="preserve"> alphabetical character to convert: ");</w:t>
+            </w:r>
+            <w:r>
+              <w:rPr>
+                <w:rFonts w:ascii="Courier New" w:hAnsi="Courier New" w:cs="Courier New"/>
+                <w:sz w:val="20"/>
+                <w:szCs w:val="20"/>
+              </w:rPr>
+              <w:br/>
+              <w:t xml:space="preserve">        Scanner </w:t>
+            </w:r>
+            <w:proofErr w:type="spellStart"/>
+            <w:r>
+              <w:rPr>
+                <w:rFonts w:ascii="Courier New" w:hAnsi="Courier New" w:cs="Courier New"/>
+                <w:sz w:val="20"/>
+                <w:szCs w:val="20"/>
+              </w:rPr>
+              <w:t>scnr</w:t>
+            </w:r>
+            <w:proofErr w:type="spellEnd"/>
+            <w:r>
+              <w:rPr>
+                <w:rFonts w:ascii="Courier New" w:hAnsi="Courier New" w:cs="Courier New"/>
+                <w:sz w:val="20"/>
+                <w:szCs w:val="20"/>
+              </w:rPr>
+              <w:t xml:space="preserve"> = new Scanner(System.</w:t>
+            </w:r>
+            <w:r>
+              <w:rPr>
+                <w:rFonts w:ascii="Courier New" w:hAnsi="Courier New" w:cs="Courier New"/>
+                <w:i/>
+                <w:iCs/>
+                <w:sz w:val="20"/>
+                <w:szCs w:val="20"/>
+              </w:rPr>
+              <w:t>in</w:t>
+            </w:r>
+            <w:r>
+              <w:rPr>
+                <w:rFonts w:ascii="Courier New" w:hAnsi="Courier New" w:cs="Courier New"/>
+                <w:sz w:val="20"/>
+                <w:szCs w:val="20"/>
+              </w:rPr>
+              <w:t>);</w:t>
+            </w:r>
+            <w:r>
+              <w:rPr>
+                <w:rFonts w:ascii="Courier New" w:hAnsi="Courier New" w:cs="Courier New"/>
+                <w:sz w:val="20"/>
+                <w:szCs w:val="20"/>
+              </w:rPr>
+              <w:br/>
+              <w:t xml:space="preserve">        char input = </w:t>
+            </w:r>
+            <w:proofErr w:type="spellStart"/>
+            <w:r>
+              <w:rPr>
+                <w:rFonts w:ascii="Courier New" w:hAnsi="Courier New" w:cs="Courier New"/>
+                <w:sz w:val="20"/>
+                <w:szCs w:val="20"/>
+              </w:rPr>
+              <w:t>scnr.next</w:t>
+            </w:r>
+            <w:proofErr w:type="spellEnd"/>
+            <w:r>
+              <w:rPr>
+                <w:rFonts w:ascii="Courier New" w:hAnsi="Courier New" w:cs="Courier New"/>
+                <w:sz w:val="20"/>
+                <w:szCs w:val="20"/>
+              </w:rPr>
+              <w:t>().</w:t>
+            </w:r>
+            <w:proofErr w:type="spellStart"/>
+            <w:r>
+              <w:rPr>
+                <w:rFonts w:ascii="Courier New" w:hAnsi="Courier New" w:cs="Courier New"/>
+                <w:sz w:val="20"/>
+                <w:szCs w:val="20"/>
+              </w:rPr>
+              <w:t>charAt</w:t>
+            </w:r>
+            <w:proofErr w:type="spellEnd"/>
+            <w:r>
+              <w:rPr>
+                <w:rFonts w:ascii="Courier New" w:hAnsi="Courier New" w:cs="Courier New"/>
+                <w:sz w:val="20"/>
+                <w:szCs w:val="20"/>
+              </w:rPr>
+              <w:t>(0);</w:t>
+            </w:r>
+            <w:r>
+              <w:rPr>
+                <w:rFonts w:ascii="Courier New" w:hAnsi="Courier New" w:cs="Courier New"/>
+                <w:sz w:val="20"/>
+                <w:szCs w:val="20"/>
+              </w:rPr>
+              <w:br/>
+              <w:t xml:space="preserve">        int n = 0;</w:t>
+            </w:r>
+            <w:r>
+              <w:rPr>
+                <w:rFonts w:ascii="Courier New" w:hAnsi="Courier New" w:cs="Courier New"/>
+                <w:sz w:val="20"/>
+                <w:szCs w:val="20"/>
+              </w:rPr>
+              <w:br/>
+              <w:t xml:space="preserve">        switch (</w:t>
+            </w:r>
+            <w:proofErr w:type="spellStart"/>
+            <w:r>
+              <w:rPr>
+                <w:rFonts w:ascii="Courier New" w:hAnsi="Courier New" w:cs="Courier New"/>
+                <w:sz w:val="20"/>
+                <w:szCs w:val="20"/>
+              </w:rPr>
+              <w:t>Character.</w:t>
+            </w:r>
+            <w:r>
+              <w:rPr>
+                <w:rFonts w:ascii="Courier New" w:hAnsi="Courier New" w:cs="Courier New"/>
+                <w:i/>
+                <w:iCs/>
+                <w:sz w:val="20"/>
+                <w:szCs w:val="20"/>
+              </w:rPr>
+              <w:t>toUpperCase</w:t>
+            </w:r>
+            <w:proofErr w:type="spellEnd"/>
+            <w:r>
+              <w:rPr>
+                <w:rFonts w:ascii="Courier New" w:hAnsi="Courier New" w:cs="Courier New"/>
+                <w:sz w:val="20"/>
+                <w:szCs w:val="20"/>
+              </w:rPr>
+              <w:t>(input)) {</w:t>
+            </w:r>
+            <w:r>
+              <w:rPr>
+                <w:rFonts w:ascii="Courier New" w:hAnsi="Courier New" w:cs="Courier New"/>
+                <w:sz w:val="20"/>
+                <w:szCs w:val="20"/>
+              </w:rPr>
+              <w:br/>
+              <w:t xml:space="preserve">            case 'A': case 'B': case 'C':</w:t>
+            </w:r>
+            <w:r>
+              <w:rPr>
+                <w:rFonts w:ascii="Courier New" w:hAnsi="Courier New" w:cs="Courier New"/>
+                <w:sz w:val="20"/>
+                <w:szCs w:val="20"/>
+              </w:rPr>
+              <w:br/>
+              <w:t xml:space="preserve">                n = 2;</w:t>
+            </w:r>
+            <w:r>
+              <w:rPr>
+                <w:rFonts w:ascii="Courier New" w:hAnsi="Courier New" w:cs="Courier New"/>
+                <w:sz w:val="20"/>
+                <w:szCs w:val="20"/>
+              </w:rPr>
+              <w:br/>
+              <w:t xml:space="preserve">                break;</w:t>
+            </w:r>
+            <w:r>
+              <w:rPr>
+                <w:rFonts w:ascii="Courier New" w:hAnsi="Courier New" w:cs="Courier New"/>
+                <w:sz w:val="20"/>
+                <w:szCs w:val="20"/>
+              </w:rPr>
+              <w:br/>
+              <w:t xml:space="preserve">            case 'D': case 'E': case 'F' :</w:t>
+            </w:r>
+            <w:r>
+              <w:rPr>
+                <w:rFonts w:ascii="Courier New" w:hAnsi="Courier New" w:cs="Courier New"/>
+                <w:sz w:val="20"/>
+                <w:szCs w:val="20"/>
+              </w:rPr>
+              <w:br/>
+              <w:t xml:space="preserve">                n = 3;</w:t>
+            </w:r>
+            <w:r>
+              <w:rPr>
+                <w:rFonts w:ascii="Courier New" w:hAnsi="Courier New" w:cs="Courier New"/>
+                <w:sz w:val="20"/>
+                <w:szCs w:val="20"/>
+              </w:rPr>
+              <w:br/>
+              <w:t xml:space="preserve">                break;</w:t>
+            </w:r>
+            <w:r>
+              <w:rPr>
+                <w:rFonts w:ascii="Courier New" w:hAnsi="Courier New" w:cs="Courier New"/>
+                <w:sz w:val="20"/>
+                <w:szCs w:val="20"/>
+              </w:rPr>
+              <w:br/>
+              <w:t xml:space="preserve">            case 'G': case 'H': case 'I':</w:t>
+            </w:r>
+            <w:r>
+              <w:rPr>
+                <w:rFonts w:ascii="Courier New" w:hAnsi="Courier New" w:cs="Courier New"/>
+                <w:sz w:val="20"/>
+                <w:szCs w:val="20"/>
+              </w:rPr>
+              <w:br/>
+              <w:t xml:space="preserve">                n = 4;</w:t>
+            </w:r>
+            <w:r>
+              <w:rPr>
+                <w:rFonts w:ascii="Courier New" w:hAnsi="Courier New" w:cs="Courier New"/>
+                <w:sz w:val="20"/>
+                <w:szCs w:val="20"/>
+              </w:rPr>
+              <w:br/>
+              <w:t xml:space="preserve">                break;</w:t>
+            </w:r>
+            <w:r>
+              <w:rPr>
+                <w:rFonts w:ascii="Courier New" w:hAnsi="Courier New" w:cs="Courier New"/>
+                <w:sz w:val="20"/>
+                <w:szCs w:val="20"/>
+              </w:rPr>
+              <w:br/>
+              <w:t xml:space="preserve">            case 'J': case 'K': case 'L':</w:t>
+            </w:r>
+            <w:r>
+              <w:rPr>
+                <w:rFonts w:ascii="Courier New" w:hAnsi="Courier New" w:cs="Courier New"/>
+                <w:sz w:val="20"/>
+                <w:szCs w:val="20"/>
+              </w:rPr>
+              <w:br/>
+              <w:t xml:space="preserve">                n = 5;</w:t>
+            </w:r>
+            <w:r>
+              <w:rPr>
+                <w:rFonts w:ascii="Courier New" w:hAnsi="Courier New" w:cs="Courier New"/>
+                <w:sz w:val="20"/>
+                <w:szCs w:val="20"/>
+              </w:rPr>
+              <w:br/>
+              <w:t xml:space="preserve">                break;</w:t>
+            </w:r>
+            <w:r>
+              <w:rPr>
+                <w:rFonts w:ascii="Courier New" w:hAnsi="Courier New" w:cs="Courier New"/>
+                <w:sz w:val="20"/>
+                <w:szCs w:val="20"/>
+              </w:rPr>
+              <w:br/>
+              <w:t xml:space="preserve">            case 'M': case 'N': case 'O':</w:t>
+            </w:r>
+            <w:r>
+              <w:rPr>
+                <w:rFonts w:ascii="Courier New" w:hAnsi="Courier New" w:cs="Courier New"/>
+                <w:sz w:val="20"/>
+                <w:szCs w:val="20"/>
+              </w:rPr>
+              <w:br/>
+              <w:t xml:space="preserve">                n = 6;</w:t>
+            </w:r>
+            <w:r>
+              <w:rPr>
+                <w:rFonts w:ascii="Courier New" w:hAnsi="Courier New" w:cs="Courier New"/>
+                <w:sz w:val="20"/>
+                <w:szCs w:val="20"/>
+              </w:rPr>
+              <w:br/>
+              <w:t xml:space="preserve">                break;</w:t>
+            </w:r>
+            <w:r>
+              <w:rPr>
+                <w:rFonts w:ascii="Courier New" w:hAnsi="Courier New" w:cs="Courier New"/>
+                <w:sz w:val="20"/>
+                <w:szCs w:val="20"/>
+              </w:rPr>
+              <w:br/>
+              <w:t xml:space="preserve">            case 'P': case 'Q': case 'R': case 'S':</w:t>
+            </w:r>
+            <w:r>
+              <w:rPr>
+                <w:rFonts w:ascii="Courier New" w:hAnsi="Courier New" w:cs="Courier New"/>
+                <w:sz w:val="20"/>
+                <w:szCs w:val="20"/>
+              </w:rPr>
+              <w:br/>
+              <w:t xml:space="preserve">                n = 7;</w:t>
+            </w:r>
+            <w:r>
+              <w:rPr>
+                <w:rFonts w:ascii="Courier New" w:hAnsi="Courier New" w:cs="Courier New"/>
+                <w:sz w:val="20"/>
+                <w:szCs w:val="20"/>
+              </w:rPr>
+              <w:br/>
+              <w:t xml:space="preserve">                break;</w:t>
+            </w:r>
+            <w:r>
+              <w:rPr>
+                <w:rFonts w:ascii="Courier New" w:hAnsi="Courier New" w:cs="Courier New"/>
+                <w:sz w:val="20"/>
+                <w:szCs w:val="20"/>
+              </w:rPr>
+              <w:br/>
+              <w:t xml:space="preserve">            case 'T': case 'U': case 'V':</w:t>
+            </w:r>
+            <w:r>
+              <w:rPr>
+                <w:rFonts w:ascii="Courier New" w:hAnsi="Courier New" w:cs="Courier New"/>
+                <w:sz w:val="20"/>
+                <w:szCs w:val="20"/>
+              </w:rPr>
+              <w:br/>
+              <w:t xml:space="preserve">                n = 8;</w:t>
+            </w:r>
+            <w:r>
+              <w:rPr>
+                <w:rFonts w:ascii="Courier New" w:hAnsi="Courier New" w:cs="Courier New"/>
+                <w:sz w:val="20"/>
+                <w:szCs w:val="20"/>
+              </w:rPr>
+              <w:br/>
+              <w:t xml:space="preserve">                break;</w:t>
+            </w:r>
+            <w:r>
+              <w:rPr>
+                <w:rFonts w:ascii="Courier New" w:hAnsi="Courier New" w:cs="Courier New"/>
+                <w:sz w:val="20"/>
+                <w:szCs w:val="20"/>
+              </w:rPr>
+              <w:br/>
+              <w:t xml:space="preserve">            case 'W': case 'X': case 'Y': case 'Z':</w:t>
+            </w:r>
+            <w:r>
+              <w:rPr>
+                <w:rFonts w:ascii="Courier New" w:hAnsi="Courier New" w:cs="Courier New"/>
+                <w:sz w:val="20"/>
+                <w:szCs w:val="20"/>
+              </w:rPr>
+              <w:br/>
+              <w:t xml:space="preserve">                n = 9;</w:t>
+            </w:r>
+            <w:r>
+              <w:rPr>
+                <w:rFonts w:ascii="Courier New" w:hAnsi="Courier New" w:cs="Courier New"/>
+                <w:sz w:val="20"/>
+                <w:szCs w:val="20"/>
+              </w:rPr>
+              <w:br/>
+              <w:t xml:space="preserve">                break;</w:t>
+            </w:r>
+            <w:r>
+              <w:rPr>
+                <w:rFonts w:ascii="Courier New" w:hAnsi="Courier New" w:cs="Courier New"/>
+                <w:sz w:val="20"/>
+                <w:szCs w:val="20"/>
+              </w:rPr>
+              <w:br/>
+              <w:t xml:space="preserve">            default:</w:t>
+            </w:r>
+            <w:r>
+              <w:rPr>
+                <w:rFonts w:ascii="Courier New" w:hAnsi="Courier New" w:cs="Courier New"/>
+                <w:sz w:val="20"/>
+                <w:szCs w:val="20"/>
+              </w:rPr>
+              <w:br/>
+              <w:t xml:space="preserve">                </w:t>
+            </w:r>
+            <w:proofErr w:type="spellStart"/>
+            <w:r>
+              <w:rPr>
+                <w:rFonts w:ascii="Courier New" w:hAnsi="Courier New" w:cs="Courier New"/>
+                <w:sz w:val="20"/>
+                <w:szCs w:val="20"/>
+              </w:rPr>
+              <w:t>System.</w:t>
+            </w:r>
+            <w:r>
+              <w:rPr>
+                <w:rFonts w:ascii="Courier New" w:hAnsi="Courier New" w:cs="Courier New"/>
+                <w:i/>
+                <w:iCs/>
+                <w:sz w:val="20"/>
+                <w:szCs w:val="20"/>
+              </w:rPr>
+              <w:t>out</w:t>
+            </w:r>
+            <w:r>
+              <w:rPr>
+                <w:rFonts w:ascii="Courier New" w:hAnsi="Courier New" w:cs="Courier New"/>
+                <w:sz w:val="20"/>
+                <w:szCs w:val="20"/>
+              </w:rPr>
+              <w:t>.println</w:t>
+            </w:r>
+            <w:proofErr w:type="spellEnd"/>
+            <w:r>
+              <w:rPr>
+                <w:rFonts w:ascii="Courier New" w:hAnsi="Courier New" w:cs="Courier New"/>
+                <w:sz w:val="20"/>
+                <w:szCs w:val="20"/>
+              </w:rPr>
+              <w:t>("Invalid character");</w:t>
+            </w:r>
+            <w:r>
+              <w:rPr>
+                <w:rFonts w:ascii="Courier New" w:hAnsi="Courier New" w:cs="Courier New"/>
+                <w:sz w:val="20"/>
+                <w:szCs w:val="20"/>
+              </w:rPr>
+              <w:br/>
+              <w:t xml:space="preserve">                </w:t>
+            </w:r>
+            <w:proofErr w:type="spellStart"/>
+            <w:r>
+              <w:rPr>
+                <w:rFonts w:ascii="Courier New" w:hAnsi="Courier New" w:cs="Courier New"/>
+                <w:sz w:val="20"/>
+                <w:szCs w:val="20"/>
+              </w:rPr>
+              <w:t>System.</w:t>
+            </w:r>
+            <w:r>
+              <w:rPr>
+                <w:rFonts w:ascii="Courier New" w:hAnsi="Courier New" w:cs="Courier New"/>
+                <w:i/>
+                <w:iCs/>
+                <w:sz w:val="20"/>
+                <w:szCs w:val="20"/>
+              </w:rPr>
+              <w:t>exit</w:t>
+            </w:r>
+            <w:proofErr w:type="spellEnd"/>
+            <w:r>
+              <w:rPr>
+                <w:rFonts w:ascii="Courier New" w:hAnsi="Courier New" w:cs="Courier New"/>
+                <w:sz w:val="20"/>
+                <w:szCs w:val="20"/>
+              </w:rPr>
+              <w:t>(1);</w:t>
+            </w:r>
+            <w:r>
+              <w:rPr>
+                <w:rFonts w:ascii="Courier New" w:hAnsi="Courier New" w:cs="Courier New"/>
+                <w:sz w:val="20"/>
+                <w:szCs w:val="20"/>
+              </w:rPr>
+              <w:br/>
+              <w:t xml:space="preserve">        }</w:t>
+            </w:r>
+            <w:r>
+              <w:rPr>
+                <w:rFonts w:ascii="Courier New" w:hAnsi="Courier New" w:cs="Courier New"/>
+                <w:sz w:val="20"/>
+                <w:szCs w:val="20"/>
+              </w:rPr>
+              <w:br/>
+              <w:t xml:space="preserve">        </w:t>
+            </w:r>
+            <w:proofErr w:type="spellStart"/>
+            <w:r>
+              <w:rPr>
+                <w:rFonts w:ascii="Courier New" w:hAnsi="Courier New" w:cs="Courier New"/>
+                <w:sz w:val="20"/>
+                <w:szCs w:val="20"/>
+              </w:rPr>
+              <w:t>System.</w:t>
+            </w:r>
+            <w:r>
+              <w:rPr>
+                <w:rFonts w:ascii="Courier New" w:hAnsi="Courier New" w:cs="Courier New"/>
+                <w:i/>
+                <w:iCs/>
+                <w:sz w:val="20"/>
+                <w:szCs w:val="20"/>
+              </w:rPr>
+              <w:t>out</w:t>
+            </w:r>
+            <w:r>
+              <w:rPr>
+                <w:rFonts w:ascii="Courier New" w:hAnsi="Courier New" w:cs="Courier New"/>
+                <w:sz w:val="20"/>
+                <w:szCs w:val="20"/>
+              </w:rPr>
+              <w:t>.println</w:t>
+            </w:r>
+            <w:proofErr w:type="spellEnd"/>
+            <w:r>
+              <w:rPr>
+                <w:rFonts w:ascii="Courier New" w:hAnsi="Courier New" w:cs="Courier New"/>
+                <w:sz w:val="20"/>
+                <w:szCs w:val="20"/>
+              </w:rPr>
+              <w:t>(n);</w:t>
+            </w:r>
+            <w:r>
+              <w:rPr>
+                <w:rFonts w:ascii="Courier New" w:hAnsi="Courier New" w:cs="Courier New"/>
+                <w:sz w:val="20"/>
+                <w:szCs w:val="20"/>
+              </w:rPr>
+              <w:br/>
+              <w:t xml:space="preserve">    }</w:t>
+            </w:r>
+            <w:r>
+              <w:rPr>
+                <w:rFonts w:ascii="Courier New" w:hAnsi="Courier New" w:cs="Courier New"/>
+                <w:sz w:val="20"/>
+                <w:szCs w:val="20"/>
+              </w:rPr>
+              <w:br/>
+              <w:t>}</w:t>
+            </w:r>
+          </w:p>
+          <w:p>
+            <w:pPr>
+              <w:rPr>
+                <w:rFonts w:ascii="Courier New" w:hAnsi="Courier New" w:cs="Courier New"/>
+                <w:sz w:val="20"/>
+                <w:szCs w:val="20"/>
               </w:rPr>
             </w:pPr>
-            <w:r>
-              <w:rPr>
-                <w:i/>
-              </w:rPr>
-              <w:t>[Copy and Paste Your program here]</w:t>
-            </w:r>
           </w:p>
-          <w:p/>
-          <w:p/>
-          <w:p/>
-          <w:p/>
-          <w:p/>
-          <w:p/>
-          <w:p/>
-          <w:p/>
-          <w:p/>
-          <w:p/>
-          <w:p/>
         </w:tc>
       </w:tr>
     </w:tbl>
@@ -4522,7 +5063,6 @@
   <w:style w:type="character" w:default="1" w:styleId="DefaultParagraphFont">
     <w:name w:val="Default Paragraph Font"/>
     <w:uiPriority w:val="1"/>
-    <w:semiHidden/>
     <w:unhideWhenUsed/>
   </w:style>
   <w:style w:type="table" w:default="1" w:styleId="TableNormal">

</xml_diff>